<commit_message>
agrego estados finales a WBS
</commit_message>
<xml_diff>
--- a/2-WBS-EDT UTN 2023.docx
+++ b/2-WBS-EDT UTN 2023.docx
@@ -998,7 +998,6 @@
         </w:rPr>
         <w:t xml:space="preserve">Director de Cátedra: </w:t>
       </w:r>
-      <w:proofErr w:type="spellStart"/>
       <w:r>
         <w:rPr>
           <w:rFonts w:ascii="Arial" w:eastAsia="Arial" w:hAnsi="Arial" w:cs="Arial"/>
@@ -1006,17 +1005,7 @@
           <w:sz w:val="22"/>
           <w:szCs w:val="22"/>
         </w:rPr>
-        <w:t>Mag</w:t>
-      </w:r>
-      <w:proofErr w:type="spellEnd"/>
-      <w:r>
-        <w:rPr>
-          <w:rFonts w:ascii="Arial" w:eastAsia="Arial" w:hAnsi="Arial" w:cs="Arial"/>
-          <w:i/>
-          <w:sz w:val="22"/>
-          <w:szCs w:val="22"/>
-        </w:rPr>
-        <w:t>. Ing. Gabriela Salem</w:t>
+        <w:t>Mag. Ing. Gabriela Salem</w:t>
       </w:r>
     </w:p>
     <w:p>
@@ -1041,7 +1030,6 @@
         </w:rPr>
         <w:t xml:space="preserve">Profesor a cargo del curso:  </w:t>
       </w:r>
-      <w:proofErr w:type="spellStart"/>
       <w:r>
         <w:rPr>
           <w:rFonts w:ascii="Arial" w:eastAsia="Arial" w:hAnsi="Arial" w:cs="Arial"/>
@@ -1049,49 +1037,8 @@
           <w:sz w:val="22"/>
           <w:szCs w:val="22"/>
         </w:rPr>
-        <w:t>Mag</w:t>
+        <w:t>Mag. Ing. Gabriela Salem / Ing. Andrea Alegretti / Gabriel Simois</w:t>
       </w:r>
-      <w:proofErr w:type="spellEnd"/>
-      <w:r>
-        <w:rPr>
-          <w:rFonts w:ascii="Arial" w:eastAsia="Arial" w:hAnsi="Arial" w:cs="Arial"/>
-          <w:i/>
-          <w:sz w:val="22"/>
-          <w:szCs w:val="22"/>
-        </w:rPr>
-        <w:t xml:space="preserve">. Ing. Gabriela Salem / Ing. Andrea </w:t>
-      </w:r>
-      <w:proofErr w:type="spellStart"/>
-      <w:r>
-        <w:rPr>
-          <w:rFonts w:ascii="Arial" w:eastAsia="Arial" w:hAnsi="Arial" w:cs="Arial"/>
-          <w:i/>
-          <w:sz w:val="22"/>
-          <w:szCs w:val="22"/>
-        </w:rPr>
-        <w:t>Alegretti</w:t>
-      </w:r>
-      <w:proofErr w:type="spellEnd"/>
-      <w:r>
-        <w:rPr>
-          <w:rFonts w:ascii="Arial" w:eastAsia="Arial" w:hAnsi="Arial" w:cs="Arial"/>
-          <w:i/>
-          <w:sz w:val="22"/>
-          <w:szCs w:val="22"/>
-        </w:rPr>
-        <w:t xml:space="preserve"> / Gabriel </w:t>
-      </w:r>
-      <w:proofErr w:type="spellStart"/>
-      <w:r>
-        <w:rPr>
-          <w:rFonts w:ascii="Arial" w:eastAsia="Arial" w:hAnsi="Arial" w:cs="Arial"/>
-          <w:i/>
-          <w:sz w:val="22"/>
-          <w:szCs w:val="22"/>
-        </w:rPr>
-        <w:t>Simois</w:t>
-      </w:r>
-      <w:proofErr w:type="spellEnd"/>
     </w:p>
     <w:p>
       <w:pPr>
@@ -1120,19 +1067,8 @@
           <w:sz w:val="22"/>
           <w:szCs w:val="22"/>
         </w:rPr>
-        <w:t xml:space="preserve">Ing. Andrea </w:t>
+        <w:t>Ing. Andrea Alegretti</w:t>
       </w:r>
-      <w:proofErr w:type="spellStart"/>
-      <w:r>
-        <w:rPr>
-          <w:rFonts w:ascii="Arial" w:eastAsia="Arial" w:hAnsi="Arial" w:cs="Arial"/>
-          <w:i/>
-          <w:sz w:val="22"/>
-          <w:szCs w:val="22"/>
-        </w:rPr>
-        <w:t>Alegretti</w:t>
-      </w:r>
-      <w:proofErr w:type="spellEnd"/>
       <w:r>
         <w:rPr>
           <w:rFonts w:ascii="Arial" w:eastAsia="Arial" w:hAnsi="Arial" w:cs="Arial"/>
@@ -1150,9 +1086,8 @@
           <w:sz w:val="22"/>
           <w:szCs w:val="22"/>
         </w:rPr>
-        <w:t xml:space="preserve">Gabriel </w:t>
+        <w:t xml:space="preserve">Gabriel Simois / </w:t>
       </w:r>
-      <w:proofErr w:type="spellStart"/>
       <w:r>
         <w:rPr>
           <w:rFonts w:ascii="Arial" w:eastAsia="Arial" w:hAnsi="Arial" w:cs="Arial"/>
@@ -1160,69 +1095,8 @@
           <w:sz w:val="22"/>
           <w:szCs w:val="22"/>
         </w:rPr>
-        <w:t>Simois</w:t>
+        <w:t>Agustin López Munell/ Mauro Giraldez</w:t>
       </w:r>
-      <w:proofErr w:type="spellEnd"/>
-      <w:r>
-        <w:rPr>
-          <w:rFonts w:ascii="Arial" w:eastAsia="Arial" w:hAnsi="Arial" w:cs="Arial"/>
-          <w:i/>
-          <w:sz w:val="22"/>
-          <w:szCs w:val="22"/>
-        </w:rPr>
-        <w:t xml:space="preserve"> / </w:t>
-      </w:r>
-      <w:proofErr w:type="spellStart"/>
-      <w:r>
-        <w:rPr>
-          <w:rFonts w:ascii="Arial" w:eastAsia="Arial" w:hAnsi="Arial" w:cs="Arial"/>
-          <w:i/>
-          <w:sz w:val="22"/>
-          <w:szCs w:val="22"/>
-        </w:rPr>
-        <w:t>Agustin</w:t>
-      </w:r>
-      <w:proofErr w:type="spellEnd"/>
-      <w:r>
-        <w:rPr>
-          <w:rFonts w:ascii="Arial" w:eastAsia="Arial" w:hAnsi="Arial" w:cs="Arial"/>
-          <w:i/>
-          <w:sz w:val="22"/>
-          <w:szCs w:val="22"/>
-        </w:rPr>
-        <w:t xml:space="preserve"> López </w:t>
-      </w:r>
-      <w:proofErr w:type="spellStart"/>
-      <w:r>
-        <w:rPr>
-          <w:rFonts w:ascii="Arial" w:eastAsia="Arial" w:hAnsi="Arial" w:cs="Arial"/>
-          <w:i/>
-          <w:sz w:val="22"/>
-          <w:szCs w:val="22"/>
-        </w:rPr>
-        <w:t>Munell</w:t>
-      </w:r>
-      <w:proofErr w:type="spellEnd"/>
-      <w:r>
-        <w:rPr>
-          <w:rFonts w:ascii="Arial" w:eastAsia="Arial" w:hAnsi="Arial" w:cs="Arial"/>
-          <w:i/>
-          <w:sz w:val="22"/>
-          <w:szCs w:val="22"/>
-        </w:rPr>
-        <w:t xml:space="preserve">/ Mauro </w:t>
-      </w:r>
-      <w:proofErr w:type="spellStart"/>
-      <w:r>
-        <w:rPr>
-          <w:rFonts w:ascii="Arial" w:eastAsia="Arial" w:hAnsi="Arial" w:cs="Arial"/>
-          <w:i/>
-          <w:sz w:val="22"/>
-          <w:szCs w:val="22"/>
-        </w:rPr>
-        <w:t>Giraldez</w:t>
-      </w:r>
-      <w:proofErr w:type="spellEnd"/>
     </w:p>
     <w:p>
       <w:pPr>
@@ -1787,7 +1661,47 @@
                 <w:sz w:val="22"/>
                 <w:szCs w:val="22"/>
               </w:rPr>
-              <w:t>Corrección de WBS</w:t>
+              <w:t>Correcci</w:t>
+            </w:r>
+            <w:r>
+              <w:rPr>
+                <w:rFonts w:ascii="Arial" w:eastAsia="Arial" w:hAnsi="Arial" w:cs="Arial"/>
+                <w:sz w:val="22"/>
+                <w:szCs w:val="22"/>
+              </w:rPr>
+              <w:t>ones</w:t>
+            </w:r>
+            <w:r>
+              <w:rPr>
+                <w:rFonts w:ascii="Arial" w:eastAsia="Arial" w:hAnsi="Arial" w:cs="Arial"/>
+                <w:sz w:val="22"/>
+                <w:szCs w:val="22"/>
+              </w:rPr>
+              <w:t xml:space="preserve"> de</w:t>
+            </w:r>
+            <w:r>
+              <w:rPr>
+                <w:rFonts w:ascii="Arial" w:eastAsia="Arial" w:hAnsi="Arial" w:cs="Arial"/>
+                <w:sz w:val="22"/>
+                <w:szCs w:val="22"/>
+              </w:rPr>
+              <w:t>l</w:t>
+            </w:r>
+            <w:r>
+              <w:rPr>
+                <w:rFonts w:ascii="Arial" w:eastAsia="Arial" w:hAnsi="Arial" w:cs="Arial"/>
+                <w:sz w:val="22"/>
+                <w:szCs w:val="22"/>
+              </w:rPr>
+              <w:t xml:space="preserve"> </w:t>
+            </w:r>
+            <w:r>
+              <w:rPr>
+                <w:rFonts w:ascii="Arial" w:eastAsia="Arial" w:hAnsi="Arial" w:cs="Arial"/>
+                <w:sz w:val="22"/>
+                <w:szCs w:val="22"/>
+              </w:rPr>
+              <w:t>Sprint 1</w:t>
             </w:r>
           </w:p>
         </w:tc>
@@ -1892,6 +1806,15 @@
                 <w:szCs w:val="22"/>
               </w:rPr>
             </w:pPr>
+            <w:r>
+              <w:rPr>
+                <w:rFonts w:ascii="Arial" w:eastAsia="Arial" w:hAnsi="Arial" w:cs="Arial"/>
+                <w:color w:val="000000"/>
+                <w:sz w:val="22"/>
+                <w:szCs w:val="22"/>
+              </w:rPr>
+              <w:t>11/10/23</w:t>
+            </w:r>
           </w:p>
         </w:tc>
         <w:tc>
@@ -1923,6 +1846,15 @@
                 <w:szCs w:val="22"/>
               </w:rPr>
             </w:pPr>
+            <w:r>
+              <w:rPr>
+                <w:rFonts w:ascii="Arial" w:eastAsia="Arial" w:hAnsi="Arial" w:cs="Arial"/>
+                <w:color w:val="000000"/>
+                <w:sz w:val="22"/>
+                <w:szCs w:val="22"/>
+              </w:rPr>
+              <w:t>1.2</w:t>
+            </w:r>
           </w:p>
         </w:tc>
         <w:tc>
@@ -1948,6 +1880,184 @@
               <w:spacing w:before="40" w:after="40" w:line="288" w:lineRule="auto"/>
               <w:rPr>
                 <w:rFonts w:ascii="Arial" w:eastAsia="Arial" w:hAnsi="Arial" w:cs="Arial"/>
+                <w:sz w:val="22"/>
+                <w:szCs w:val="22"/>
+              </w:rPr>
+            </w:pPr>
+            <w:r>
+              <w:rPr>
+                <w:rFonts w:ascii="Arial" w:eastAsia="Arial" w:hAnsi="Arial" w:cs="Arial"/>
+                <w:sz w:val="22"/>
+                <w:szCs w:val="22"/>
+              </w:rPr>
+              <w:t>Correcciones del Sprint 2</w:t>
+            </w:r>
+          </w:p>
+        </w:tc>
+        <w:tc>
+          <w:tcPr>
+            <w:tcW w:w="1417" w:type="dxa"/>
+            <w:tcBorders>
+              <w:top w:val="single" w:sz="6" w:space="0" w:color="000000"/>
+              <w:left w:val="single" w:sz="6" w:space="0" w:color="000000"/>
+              <w:bottom w:val="single" w:sz="6" w:space="0" w:color="000000"/>
+              <w:right w:val="single" w:sz="6" w:space="0" w:color="000000"/>
+            </w:tcBorders>
+          </w:tcPr>
+          <w:p>
+            <w:pPr>
+              <w:widowControl w:val="0"/>
+              <w:pBdr>
+                <w:top w:val="nil"/>
+                <w:left w:val="nil"/>
+                <w:bottom w:val="nil"/>
+                <w:right w:val="nil"/>
+                <w:between w:val="nil"/>
+              </w:pBdr>
+              <w:spacing w:before="40" w:after="40" w:line="288" w:lineRule="auto"/>
+              <w:rPr>
+                <w:rFonts w:ascii="Arial" w:eastAsia="Arial" w:hAnsi="Arial" w:cs="Arial"/>
+                <w:color w:val="000000"/>
+                <w:sz w:val="22"/>
+                <w:szCs w:val="22"/>
+              </w:rPr>
+            </w:pPr>
+            <w:r>
+              <w:rPr>
+                <w:rFonts w:ascii="Arial" w:eastAsia="Arial" w:hAnsi="Arial" w:cs="Arial"/>
+                <w:color w:val="000000"/>
+                <w:sz w:val="22"/>
+                <w:szCs w:val="22"/>
+              </w:rPr>
+              <w:t>Autor</w:t>
+            </w:r>
+          </w:p>
+        </w:tc>
+        <w:tc>
+          <w:tcPr>
+            <w:tcW w:w="2011" w:type="dxa"/>
+            <w:tcBorders>
+              <w:top w:val="single" w:sz="6" w:space="0" w:color="000000"/>
+              <w:left w:val="single" w:sz="6" w:space="0" w:color="000000"/>
+              <w:bottom w:val="single" w:sz="6" w:space="0" w:color="000000"/>
+            </w:tcBorders>
+          </w:tcPr>
+          <w:p>
+            <w:pPr>
+              <w:widowControl w:val="0"/>
+              <w:pBdr>
+                <w:top w:val="nil"/>
+                <w:left w:val="nil"/>
+                <w:bottom w:val="nil"/>
+                <w:right w:val="nil"/>
+                <w:between w:val="nil"/>
+              </w:pBdr>
+              <w:spacing w:before="40" w:after="40" w:line="288" w:lineRule="auto"/>
+              <w:rPr>
+                <w:rFonts w:ascii="Arial" w:eastAsia="Arial" w:hAnsi="Arial" w:cs="Arial"/>
+                <w:color w:val="000000"/>
+                <w:sz w:val="22"/>
+                <w:szCs w:val="22"/>
+              </w:rPr>
+            </w:pPr>
+            <w:r>
+              <w:rPr>
+                <w:rFonts w:ascii="Arial" w:eastAsia="Arial" w:hAnsi="Arial" w:cs="Arial"/>
+                <w:color w:val="000000"/>
+                <w:sz w:val="22"/>
+                <w:szCs w:val="22"/>
+              </w:rPr>
+              <w:t>Marco Augusto Piatti Castro</w:t>
+            </w:r>
+          </w:p>
+        </w:tc>
+      </w:tr>
+      <w:tr>
+        <w:tc>
+          <w:tcPr>
+            <w:tcW w:w="1277" w:type="dxa"/>
+            <w:tcBorders>
+              <w:top w:val="single" w:sz="6" w:space="0" w:color="000000"/>
+              <w:bottom w:val="single" w:sz="6" w:space="0" w:color="000000"/>
+              <w:right w:val="single" w:sz="6" w:space="0" w:color="000000"/>
+            </w:tcBorders>
+          </w:tcPr>
+          <w:p>
+            <w:pPr>
+              <w:widowControl w:val="0"/>
+              <w:pBdr>
+                <w:top w:val="nil"/>
+                <w:left w:val="nil"/>
+                <w:bottom w:val="nil"/>
+                <w:right w:val="nil"/>
+                <w:between w:val="nil"/>
+              </w:pBdr>
+              <w:spacing w:before="40" w:after="40" w:line="288" w:lineRule="auto"/>
+              <w:jc w:val="center"/>
+              <w:rPr>
+                <w:rFonts w:ascii="Arial" w:eastAsia="Arial" w:hAnsi="Arial" w:cs="Arial"/>
+                <w:color w:val="000000"/>
+                <w:sz w:val="22"/>
+                <w:szCs w:val="22"/>
+              </w:rPr>
+            </w:pPr>
+          </w:p>
+        </w:tc>
+        <w:tc>
+          <w:tcPr>
+            <w:tcW w:w="1271" w:type="dxa"/>
+            <w:tcBorders>
+              <w:top w:val="single" w:sz="6" w:space="0" w:color="000000"/>
+              <w:left w:val="single" w:sz="6" w:space="0" w:color="000000"/>
+              <w:bottom w:val="single" w:sz="6" w:space="0" w:color="000000"/>
+              <w:right w:val="single" w:sz="6" w:space="0" w:color="000000"/>
+            </w:tcBorders>
+          </w:tcPr>
+          <w:p>
+            <w:pPr>
+              <w:widowControl w:val="0"/>
+              <w:pBdr>
+                <w:top w:val="nil"/>
+                <w:left w:val="nil"/>
+                <w:bottom w:val="nil"/>
+                <w:right w:val="nil"/>
+                <w:between w:val="nil"/>
+              </w:pBdr>
+              <w:spacing w:before="40" w:after="40" w:line="288" w:lineRule="auto"/>
+              <w:jc w:val="center"/>
+              <w:rPr>
+                <w:rFonts w:ascii="Arial" w:eastAsia="Arial" w:hAnsi="Arial" w:cs="Arial"/>
+                <w:color w:val="000000"/>
+                <w:sz w:val="22"/>
+                <w:szCs w:val="22"/>
+              </w:rPr>
+            </w:pPr>
+          </w:p>
+        </w:tc>
+        <w:tc>
+          <w:tcPr>
+            <w:tcW w:w="4257" w:type="dxa"/>
+            <w:tcBorders>
+              <w:top w:val="single" w:sz="6" w:space="0" w:color="000000"/>
+              <w:left w:val="single" w:sz="6" w:space="0" w:color="000000"/>
+              <w:bottom w:val="single" w:sz="6" w:space="0" w:color="000000"/>
+              <w:right w:val="single" w:sz="6" w:space="0" w:color="000000"/>
+            </w:tcBorders>
+          </w:tcPr>
+          <w:p>
+            <w:pPr>
+              <w:widowControl w:val="0"/>
+              <w:pBdr>
+                <w:top w:val="nil"/>
+                <w:left w:val="nil"/>
+                <w:bottom w:val="nil"/>
+                <w:right w:val="nil"/>
+                <w:between w:val="nil"/>
+              </w:pBdr>
+              <w:spacing w:before="40" w:after="40" w:line="288" w:lineRule="auto"/>
+              <w:rPr>
+                <w:rFonts w:ascii="Arial" w:eastAsia="Arial" w:hAnsi="Arial" w:cs="Arial"/>
+                <w:color w:val="000000"/>
                 <w:sz w:val="22"/>
                 <w:szCs w:val="22"/>
               </w:rPr>
@@ -2038,7 +2148,6 @@
               <w:jc w:val="center"/>
               <w:rPr>
                 <w:rFonts w:ascii="Arial" w:eastAsia="Arial" w:hAnsi="Arial" w:cs="Arial"/>
-                <w:color w:val="000000"/>
                 <w:sz w:val="22"/>
                 <w:szCs w:val="22"/>
               </w:rPr>
@@ -2069,7 +2178,6 @@
               <w:jc w:val="center"/>
               <w:rPr>
                 <w:rFonts w:ascii="Arial" w:eastAsia="Arial" w:hAnsi="Arial" w:cs="Arial"/>
-                <w:color w:val="000000"/>
                 <w:sz w:val="22"/>
                 <w:szCs w:val="22"/>
               </w:rPr>
@@ -2099,156 +2207,6 @@
               <w:spacing w:before="40" w:after="40" w:line="288" w:lineRule="auto"/>
               <w:rPr>
                 <w:rFonts w:ascii="Arial" w:eastAsia="Arial" w:hAnsi="Arial" w:cs="Arial"/>
-                <w:color w:val="000000"/>
-                <w:sz w:val="22"/>
-                <w:szCs w:val="22"/>
-              </w:rPr>
-            </w:pPr>
-          </w:p>
-        </w:tc>
-        <w:tc>
-          <w:tcPr>
-            <w:tcW w:w="1417" w:type="dxa"/>
-            <w:tcBorders>
-              <w:top w:val="single" w:sz="6" w:space="0" w:color="000000"/>
-              <w:left w:val="single" w:sz="6" w:space="0" w:color="000000"/>
-              <w:bottom w:val="single" w:sz="6" w:space="0" w:color="000000"/>
-              <w:right w:val="single" w:sz="6" w:space="0" w:color="000000"/>
-            </w:tcBorders>
-          </w:tcPr>
-          <w:p>
-            <w:pPr>
-              <w:widowControl w:val="0"/>
-              <w:pBdr>
-                <w:top w:val="nil"/>
-                <w:left w:val="nil"/>
-                <w:bottom w:val="nil"/>
-                <w:right w:val="nil"/>
-                <w:between w:val="nil"/>
-              </w:pBdr>
-              <w:spacing w:before="40" w:after="40" w:line="288" w:lineRule="auto"/>
-              <w:rPr>
-                <w:rFonts w:ascii="Arial" w:eastAsia="Arial" w:hAnsi="Arial" w:cs="Arial"/>
-                <w:color w:val="000000"/>
-                <w:sz w:val="22"/>
-                <w:szCs w:val="22"/>
-              </w:rPr>
-            </w:pPr>
-          </w:p>
-        </w:tc>
-        <w:tc>
-          <w:tcPr>
-            <w:tcW w:w="2011" w:type="dxa"/>
-            <w:tcBorders>
-              <w:top w:val="single" w:sz="6" w:space="0" w:color="000000"/>
-              <w:left w:val="single" w:sz="6" w:space="0" w:color="000000"/>
-              <w:bottom w:val="single" w:sz="6" w:space="0" w:color="000000"/>
-            </w:tcBorders>
-          </w:tcPr>
-          <w:p>
-            <w:pPr>
-              <w:widowControl w:val="0"/>
-              <w:pBdr>
-                <w:top w:val="nil"/>
-                <w:left w:val="nil"/>
-                <w:bottom w:val="nil"/>
-                <w:right w:val="nil"/>
-                <w:between w:val="nil"/>
-              </w:pBdr>
-              <w:spacing w:before="40" w:after="40" w:line="288" w:lineRule="auto"/>
-              <w:rPr>
-                <w:rFonts w:ascii="Arial" w:eastAsia="Arial" w:hAnsi="Arial" w:cs="Arial"/>
-                <w:color w:val="000000"/>
-                <w:sz w:val="22"/>
-                <w:szCs w:val="22"/>
-              </w:rPr>
-            </w:pPr>
-          </w:p>
-        </w:tc>
-      </w:tr>
-      <w:tr>
-        <w:tc>
-          <w:tcPr>
-            <w:tcW w:w="1277" w:type="dxa"/>
-            <w:tcBorders>
-              <w:top w:val="single" w:sz="6" w:space="0" w:color="000000"/>
-              <w:bottom w:val="single" w:sz="6" w:space="0" w:color="000000"/>
-              <w:right w:val="single" w:sz="6" w:space="0" w:color="000000"/>
-            </w:tcBorders>
-          </w:tcPr>
-          <w:p>
-            <w:pPr>
-              <w:widowControl w:val="0"/>
-              <w:pBdr>
-                <w:top w:val="nil"/>
-                <w:left w:val="nil"/>
-                <w:bottom w:val="nil"/>
-                <w:right w:val="nil"/>
-                <w:between w:val="nil"/>
-              </w:pBdr>
-              <w:spacing w:before="40" w:after="40" w:line="288" w:lineRule="auto"/>
-              <w:jc w:val="center"/>
-              <w:rPr>
-                <w:rFonts w:ascii="Arial" w:eastAsia="Arial" w:hAnsi="Arial" w:cs="Arial"/>
-                <w:sz w:val="22"/>
-                <w:szCs w:val="22"/>
-              </w:rPr>
-            </w:pPr>
-          </w:p>
-        </w:tc>
-        <w:tc>
-          <w:tcPr>
-            <w:tcW w:w="1271" w:type="dxa"/>
-            <w:tcBorders>
-              <w:top w:val="single" w:sz="6" w:space="0" w:color="000000"/>
-              <w:left w:val="single" w:sz="6" w:space="0" w:color="000000"/>
-              <w:bottom w:val="single" w:sz="6" w:space="0" w:color="000000"/>
-              <w:right w:val="single" w:sz="6" w:space="0" w:color="000000"/>
-            </w:tcBorders>
-          </w:tcPr>
-          <w:p>
-            <w:pPr>
-              <w:widowControl w:val="0"/>
-              <w:pBdr>
-                <w:top w:val="nil"/>
-                <w:left w:val="nil"/>
-                <w:bottom w:val="nil"/>
-                <w:right w:val="nil"/>
-                <w:between w:val="nil"/>
-              </w:pBdr>
-              <w:spacing w:before="40" w:after="40" w:line="288" w:lineRule="auto"/>
-              <w:jc w:val="center"/>
-              <w:rPr>
-                <w:rFonts w:ascii="Arial" w:eastAsia="Arial" w:hAnsi="Arial" w:cs="Arial"/>
-                <w:sz w:val="22"/>
-                <w:szCs w:val="22"/>
-              </w:rPr>
-            </w:pPr>
-          </w:p>
-        </w:tc>
-        <w:tc>
-          <w:tcPr>
-            <w:tcW w:w="4257" w:type="dxa"/>
-            <w:tcBorders>
-              <w:top w:val="single" w:sz="6" w:space="0" w:color="000000"/>
-              <w:left w:val="single" w:sz="6" w:space="0" w:color="000000"/>
-              <w:bottom w:val="single" w:sz="6" w:space="0" w:color="000000"/>
-              <w:right w:val="single" w:sz="6" w:space="0" w:color="000000"/>
-            </w:tcBorders>
-          </w:tcPr>
-          <w:p>
-            <w:pPr>
-              <w:widowControl w:val="0"/>
-              <w:pBdr>
-                <w:top w:val="nil"/>
-                <w:left w:val="nil"/>
-                <w:bottom w:val="nil"/>
-                <w:right w:val="nil"/>
-                <w:between w:val="nil"/>
-              </w:pBdr>
-              <w:spacing w:before="40" w:after="40" w:line="288" w:lineRule="auto"/>
-              <w:rPr>
-                <w:rFonts w:ascii="Arial" w:eastAsia="Arial" w:hAnsi="Arial" w:cs="Arial"/>
                 <w:sz w:val="22"/>
                 <w:szCs w:val="22"/>
               </w:rPr>
@@ -2385,18 +2343,18 @@
         </w:rPr>
         <w:lastRenderedPageBreak/>
         <w:drawing>
-          <wp:anchor distT="0" distB="0" distL="114300" distR="114300" simplePos="0" relativeHeight="251658240" behindDoc="0" locked="0" layoutInCell="1" allowOverlap="1" wp14:anchorId="5B5609F0" wp14:editId="0554C6CC">
+          <wp:anchor distT="0" distB="0" distL="114300" distR="114300" simplePos="0" relativeHeight="251658240" behindDoc="0" locked="0" layoutInCell="1" allowOverlap="1" wp14:anchorId="29BE686A" wp14:editId="5039240A">
             <wp:simplePos x="0" y="0"/>
-            <wp:positionH relativeFrom="margin">
-              <wp:posOffset>-452755</wp:posOffset>
+            <wp:positionH relativeFrom="column">
+              <wp:posOffset>-409575</wp:posOffset>
             </wp:positionH>
             <wp:positionV relativeFrom="paragraph">
-              <wp:posOffset>767080</wp:posOffset>
+              <wp:posOffset>719455</wp:posOffset>
             </wp:positionV>
-            <wp:extent cx="6593840" cy="3609975"/>
-            <wp:effectExtent l="0" t="0" r="0" b="9525"/>
-            <wp:wrapTopAndBottom/>
-            <wp:docPr id="1872668398" name="Imagen 1"/>
+            <wp:extent cx="6628765" cy="3629025"/>
+            <wp:effectExtent l="0" t="0" r="635" b="9525"/>
+            <wp:wrapSquare wrapText="bothSides"/>
+            <wp:docPr id="300226306" name="Imagen 1"/>
             <wp:cNvGraphicFramePr>
               <a:graphicFrameLocks xmlns:a="http://schemas.openxmlformats.org/drawingml/2006/main" noChangeAspect="1"/>
             </wp:cNvGraphicFramePr>
@@ -2425,7 +2383,7 @@
                   <pic:spPr bwMode="auto">
                     <a:xfrm>
                       <a:off x="0" y="0"/>
-                      <a:ext cx="6593840" cy="3609975"/>
+                      <a:ext cx="6628765" cy="3629025"/>
                     </a:xfrm>
                     <a:prstGeom prst="rect">
                       <a:avLst/>
@@ -2996,7 +2954,6 @@
         <w:szCs w:val="20"/>
       </w:rPr>
     </w:pPr>
-    <w:proofErr w:type="spellStart"/>
     <w:r>
       <w:rPr>
         <w:rFonts w:ascii="Arial" w:eastAsia="Arial" w:hAnsi="Arial" w:cs="Arial"/>
@@ -3004,17 +2961,7 @@
         <w:sz w:val="16"/>
         <w:szCs w:val="16"/>
       </w:rPr>
-      <w:t>Template</w:t>
-    </w:r>
-    <w:proofErr w:type="spellEnd"/>
-    <w:r>
-      <w:rPr>
-        <w:rFonts w:ascii="Arial" w:eastAsia="Arial" w:hAnsi="Arial" w:cs="Arial"/>
-        <w:color w:val="000000"/>
-        <w:sz w:val="16"/>
-        <w:szCs w:val="16"/>
-      </w:rPr>
-      <w:t xml:space="preserve"> 202</w:t>
+      <w:t>Template 202</w:t>
     </w:r>
     <w:r>
       <w:rPr>
@@ -3188,7 +3135,7 @@
                 <v:path o:extrusionok="f" gradientshapeok="t" o:connecttype="rect"/>
                 <o:lock v:ext="edit" aspectratio="t"/>
               </v:shapetype>
-              <v:shape id="image1.png" o:spid="_x0000_i1025" type="#_x0000_t75" style="width:66pt;height:46.5pt;visibility:visible">
+              <v:shape id="image1.png" o:spid="_x0000_i1025" type="#_x0000_t75" style="width:65.9pt;height:46.85pt;visibility:visible">
                 <v:imagedata r:id="rId1" o:title=""/>
               </v:shape>
             </w:pict>
@@ -3516,7 +3463,16 @@
               <w:sz w:val="20"/>
               <w:szCs w:val="20"/>
             </w:rPr>
-            <w:t>25/09/23</w:t>
+            <w:t>11/10</w:t>
+          </w:r>
+          <w:r>
+            <w:rPr>
+              <w:rFonts w:ascii="Arial" w:eastAsia="Arial" w:hAnsi="Arial" w:cs="Arial"/>
+              <w:color w:val="000000"/>
+              <w:sz w:val="20"/>
+              <w:szCs w:val="20"/>
+            </w:rPr>
+            <w:t>/23</w:t>
           </w:r>
         </w:p>
       </w:tc>

</xml_diff>